<commit_message>
Cambios menores en la documentacion
Se agregaron 2 objetivos especificos mas en la seccion 2.2.
</commit_message>
<xml_diff>
--- a/Manual Técnico Para BetWhere.docx
+++ b/Manual Técnico Para BetWhere.docx
@@ -5,6 +5,7 @@
     <w:sdt>
       <w:sdtPr>
         <w:rPr>
+          <w:rFonts w:eastAsiaTheme="minorHAnsi"/>
           <w:color w:val="5B9BD5" w:themeColor="accent1"/>
         </w:rPr>
         <w:id w:val="938346578"/>
@@ -15,7 +16,7 @@
       </w:sdtPr>
       <w:sdtEndPr>
         <w:rPr>
-          <w:rFonts w:ascii="Arial Rounded MT Bold" w:eastAsiaTheme="minorHAnsi" w:hAnsi="Arial Rounded MT Bold"/>
+          <w:rFonts w:ascii="Arial Rounded MT Bold" w:hAnsi="Arial Rounded MT Bold"/>
           <w:color w:val="auto"/>
           <w:sz w:val="44"/>
           <w:lang w:val="es-ES"/>
@@ -50,6 +51,7 @@
             <w:dataBinding w:prefixMappings="xmlns:ns0='http://purl.org/dc/elements/1.1/' xmlns:ns1='http://schemas.openxmlformats.org/package/2006/metadata/core-properties' " w:xpath="/ns1:coreProperties[1]/ns0:title[1]" w:storeItemID="{6C3C8BC8-F283-45AE-878A-BAB7291924A1}"/>
             <w:text/>
           </w:sdtPr>
+          <w:sdtEndPr/>
           <w:sdtContent>
             <w:p>
               <w:pPr>
@@ -89,6 +91,7 @@
               <w:color w:val="5B9BD5" w:themeColor="accent1"/>
               <w:sz w:val="28"/>
               <w:szCs w:val="28"/>
+              <w:lang w:val="es-ES"/>
             </w:rPr>
             <w:alias w:val="Subtítulo"/>
             <w:tag w:val=""/>
@@ -99,6 +102,7 @@
             <w:dataBinding w:prefixMappings="xmlns:ns0='http://purl.org/dc/elements/1.1/' xmlns:ns1='http://schemas.openxmlformats.org/package/2006/metadata/core-properties' " w:xpath="/ns1:coreProperties[1]/ns0:subject[1]" w:storeItemID="{6C3C8BC8-F283-45AE-878A-BAB7291924A1}"/>
             <w:text/>
           </w:sdtPr>
+          <w:sdtEndPr/>
           <w:sdtContent>
             <w:p>
               <w:pPr>
@@ -118,6 +122,7 @@
                   <w:color w:val="5B9BD5" w:themeColor="accent1"/>
                   <w:sz w:val="28"/>
                   <w:szCs w:val="28"/>
+                  <w:lang w:val="es-ES"/>
                 </w:rPr>
                 <w:t>Programación III</w:t>
               </w:r>
@@ -131,6 +136,7 @@
             <w:jc w:val="center"/>
             <w:rPr>
               <w:color w:val="5B9BD5" w:themeColor="accent1"/>
+              <w:lang w:val="es-ES"/>
             </w:rPr>
           </w:pPr>
         </w:p>
@@ -598,8 +604,128 @@
           <w:sz w:val="24"/>
           <w:lang w:val="es-ES"/>
         </w:rPr>
-        <w:t>Permitirle al usuario reaccionar a publicaciones y comentarios con un like o dislike, para hacerle saber al posteador los pensamientos de los demás usuarios en la página.</w:t>
-      </w:r>
+        <w:t xml:space="preserve">Permitirle al usuario reaccionar a publicaciones y comentarios con un </w:t>
+      </w:r>
+      <w:proofErr w:type="spellStart"/>
+      <w:r>
+        <w:rPr>
+          <w:rFonts w:ascii="Arial" w:hAnsi="Arial" w:cs="Arial"/>
+          <w:sz w:val="24"/>
+          <w:lang w:val="es-ES"/>
+        </w:rPr>
+        <w:t>like</w:t>
+      </w:r>
+      <w:proofErr w:type="spellEnd"/>
+      <w:r>
+        <w:rPr>
+          <w:rFonts w:ascii="Arial" w:hAnsi="Arial" w:cs="Arial"/>
+          <w:sz w:val="24"/>
+          <w:lang w:val="es-ES"/>
+        </w:rPr>
+        <w:t xml:space="preserve"> o </w:t>
+      </w:r>
+      <w:proofErr w:type="spellStart"/>
+      <w:r>
+        <w:rPr>
+          <w:rFonts w:ascii="Arial" w:hAnsi="Arial" w:cs="Arial"/>
+          <w:sz w:val="24"/>
+          <w:lang w:val="es-ES"/>
+        </w:rPr>
+        <w:t>dislike</w:t>
+      </w:r>
+      <w:proofErr w:type="spellEnd"/>
+      <w:r>
+        <w:rPr>
+          <w:rFonts w:ascii="Arial" w:hAnsi="Arial" w:cs="Arial"/>
+          <w:sz w:val="24"/>
+          <w:lang w:val="es-ES"/>
+        </w:rPr>
+        <w:t xml:space="preserve">, para hacerle saber al </w:t>
+      </w:r>
+      <w:proofErr w:type="spellStart"/>
+      <w:r>
+        <w:rPr>
+          <w:rFonts w:ascii="Arial" w:hAnsi="Arial" w:cs="Arial"/>
+          <w:sz w:val="24"/>
+          <w:lang w:val="es-ES"/>
+        </w:rPr>
+        <w:t>posteador</w:t>
+      </w:r>
+      <w:proofErr w:type="spellEnd"/>
+      <w:r>
+        <w:rPr>
+          <w:rFonts w:ascii="Arial" w:hAnsi="Arial" w:cs="Arial"/>
+          <w:sz w:val="24"/>
+          <w:lang w:val="es-ES"/>
+        </w:rPr>
+        <w:t xml:space="preserve"> los pensamientos de los demás usuarios en la página.</w:t>
+      </w:r>
+    </w:p>
+    <w:p>
+      <w:pPr>
+        <w:pStyle w:val="Prrafodelista"/>
+        <w:numPr>
+          <w:ilvl w:val="0"/>
+          <w:numId w:val="4"/>
+        </w:numPr>
+        <w:rPr>
+          <w:rFonts w:ascii="Arial" w:hAnsi="Arial" w:cs="Arial"/>
+          <w:sz w:val="24"/>
+          <w:lang w:val="es-ES"/>
+        </w:rPr>
+      </w:pPr>
+      <w:proofErr w:type="gramStart"/>
+      <w:r>
+        <w:rPr>
+          <w:rFonts w:ascii="Arial" w:hAnsi="Arial" w:cs="Arial"/>
+          <w:sz w:val="24"/>
+          <w:lang w:val="es-ES"/>
+        </w:rPr>
+        <w:t>Darle</w:t>
+      </w:r>
+      <w:proofErr w:type="gramEnd"/>
+      <w:r>
+        <w:rPr>
+          <w:rFonts w:ascii="Arial" w:hAnsi="Arial" w:cs="Arial"/>
+          <w:sz w:val="24"/>
+          <w:lang w:val="es-ES"/>
+        </w:rPr>
+        <w:t xml:space="preserve"> a los usuarios un método de comunicación directa entre ellos en forma de chat, para tener conversaciones de forma eficiente</w:t>
+      </w:r>
+    </w:p>
+    <w:p>
+      <w:pPr>
+        <w:pStyle w:val="Prrafodelista"/>
+        <w:numPr>
+          <w:ilvl w:val="0"/>
+          <w:numId w:val="4"/>
+        </w:numPr>
+        <w:rPr>
+          <w:rFonts w:ascii="Arial" w:hAnsi="Arial" w:cs="Arial"/>
+          <w:sz w:val="24"/>
+          <w:lang w:val="es-ES"/>
+        </w:rPr>
+      </w:pPr>
+      <w:proofErr w:type="gramStart"/>
+      <w:r>
+        <w:rPr>
+          <w:rFonts w:ascii="Arial" w:hAnsi="Arial" w:cs="Arial"/>
+          <w:sz w:val="24"/>
+          <w:lang w:val="es-ES"/>
+        </w:rPr>
+        <w:t>Permitirle</w:t>
+      </w:r>
+      <w:proofErr w:type="gramEnd"/>
+      <w:r>
+        <w:rPr>
+          <w:rFonts w:ascii="Arial" w:hAnsi="Arial" w:cs="Arial"/>
+          <w:sz w:val="24"/>
+          <w:lang w:val="es-ES"/>
+        </w:rPr>
+        <w:t xml:space="preserve"> a los usuarios visualizar las páginas más populares de apuestas y cómo ser parte de ellas.</w:t>
+      </w:r>
+      <w:bookmarkStart w:id="0" w:name="_GoBack"/>
+      <w:bookmarkEnd w:id="0"/>
     </w:p>
     <w:p>
       <w:pPr>
@@ -669,7 +795,7 @@
             <v:path o:extrusionok="f" gradientshapeok="t" o:connecttype="rect"/>
             <o:lock v:ext="edit" aspectratio="t"/>
           </v:shapetype>
-          <v:shape id="_x0000_i1032" type="#_x0000_t75" style="width:442pt;height:339pt">
+          <v:shape id="_x0000_i1025" type="#_x0000_t75" style="width:442pt;height:339pt">
             <v:imagedata r:id="rId8" o:title="Diagrama de clases sitio de apuestas"/>
           </v:shape>
         </w:pict>
@@ -908,7 +1034,43 @@
           <w:sz w:val="24"/>
           <w:lang w:val="es-ES"/>
         </w:rPr>
-        <w:t>, una publicación puede tener likes o dislikes dados por los usuarios de la aplicación</w:t>
+        <w:t xml:space="preserve">, una publicación puede tener </w:t>
+      </w:r>
+      <w:proofErr w:type="spellStart"/>
+      <w:r>
+        <w:rPr>
+          <w:rFonts w:ascii="Arial" w:hAnsi="Arial" w:cs="Arial"/>
+          <w:sz w:val="24"/>
+          <w:lang w:val="es-ES"/>
+        </w:rPr>
+        <w:t>likes</w:t>
+      </w:r>
+      <w:proofErr w:type="spellEnd"/>
+      <w:r>
+        <w:rPr>
+          <w:rFonts w:ascii="Arial" w:hAnsi="Arial" w:cs="Arial"/>
+          <w:sz w:val="24"/>
+          <w:lang w:val="es-ES"/>
+        </w:rPr>
+        <w:t xml:space="preserve"> o </w:t>
+      </w:r>
+      <w:proofErr w:type="spellStart"/>
+      <w:r>
+        <w:rPr>
+          <w:rFonts w:ascii="Arial" w:hAnsi="Arial" w:cs="Arial"/>
+          <w:sz w:val="24"/>
+          <w:lang w:val="es-ES"/>
+        </w:rPr>
+        <w:t>dislikes</w:t>
+      </w:r>
+      <w:proofErr w:type="spellEnd"/>
+      <w:r>
+        <w:rPr>
+          <w:rFonts w:ascii="Arial" w:hAnsi="Arial" w:cs="Arial"/>
+          <w:sz w:val="24"/>
+          <w:lang w:val="es-ES"/>
+        </w:rPr>
+        <w:t xml:space="preserve"> dados por los usuarios de la aplicación</w:t>
       </w:r>
       <w:r>
         <w:rPr>
@@ -942,7 +1104,43 @@
           <w:sz w:val="24"/>
           <w:lang w:val="es-ES"/>
         </w:rPr>
-        <w:t>Depende directamente de la clase Publicación, un comentario puede ser hecho por un usuario sea o no administrador, también puede tener likes o dislikes dados por los usuarios de la aplicación.</w:t>
+        <w:t xml:space="preserve">Depende directamente de la clase Publicación, un comentario puede ser hecho por un usuario sea o no administrador, también puede tener </w:t>
+      </w:r>
+      <w:proofErr w:type="spellStart"/>
+      <w:r>
+        <w:rPr>
+          <w:rFonts w:ascii="Arial" w:hAnsi="Arial" w:cs="Arial"/>
+          <w:sz w:val="24"/>
+          <w:lang w:val="es-ES"/>
+        </w:rPr>
+        <w:t>likes</w:t>
+      </w:r>
+      <w:proofErr w:type="spellEnd"/>
+      <w:r>
+        <w:rPr>
+          <w:rFonts w:ascii="Arial" w:hAnsi="Arial" w:cs="Arial"/>
+          <w:sz w:val="24"/>
+          <w:lang w:val="es-ES"/>
+        </w:rPr>
+        <w:t xml:space="preserve"> o </w:t>
+      </w:r>
+      <w:proofErr w:type="spellStart"/>
+      <w:r>
+        <w:rPr>
+          <w:rFonts w:ascii="Arial" w:hAnsi="Arial" w:cs="Arial"/>
+          <w:sz w:val="24"/>
+          <w:lang w:val="es-ES"/>
+        </w:rPr>
+        <w:t>dislikes</w:t>
+      </w:r>
+      <w:proofErr w:type="spellEnd"/>
+      <w:r>
+        <w:rPr>
+          <w:rFonts w:ascii="Arial" w:hAnsi="Arial" w:cs="Arial"/>
+          <w:sz w:val="24"/>
+          <w:lang w:val="es-ES"/>
+        </w:rPr>
+        <w:t xml:space="preserve"> dados por los usuarios de la aplicación.</w:t>
       </w:r>
     </w:p>
     <w:p>
@@ -1020,7 +1218,7 @@
           <w:lang w:val="es-ES"/>
         </w:rPr>
         <w:pict>
-          <v:shape id="_x0000_i1030" type="#_x0000_t75" style="width:441.5pt;height:379.5pt">
+          <v:shape id="_x0000_i1026" type="#_x0000_t75" style="width:441.5pt;height:379.5pt">
             <v:imagedata r:id="rId9" o:title="Diagrama de base de datos sitio de apuestas"/>
           </v:shape>
         </w:pict>
@@ -1079,16 +1277,7 @@
           <w:sz w:val="24"/>
           <w:lang w:val="es-ES"/>
         </w:rPr>
-        <w:t>de la base de datos</w:t>
-      </w:r>
-      <w:r>
-        <w:rPr>
-          <w:rFonts w:ascii="Arial" w:hAnsi="Arial" w:cs="Arial"/>
-          <w:i/>
-          <w:sz w:val="24"/>
-          <w:lang w:val="es-ES"/>
-        </w:rPr>
-        <w:t xml:space="preserve"> de la aplicación</w:t>
+        <w:t>de la base de datos de la aplicación</w:t>
       </w:r>
     </w:p>
     <w:p>
@@ -1222,6 +1411,7 @@
                 <w:lang w:val="es-ES"/>
               </w:rPr>
             </w:pPr>
+            <w:proofErr w:type="spellStart"/>
             <w:r>
               <w:rPr>
                 <w:rFonts w:ascii="Arial" w:hAnsi="Arial" w:cs="Arial"/>
@@ -1231,6 +1421,7 @@
               </w:rPr>
               <w:t>Descirpción</w:t>
             </w:r>
+            <w:proofErr w:type="spellEnd"/>
           </w:p>
         </w:tc>
       </w:tr>
@@ -1253,6 +1444,7 @@
                 <w:lang w:val="es-ES"/>
               </w:rPr>
             </w:pPr>
+            <w:proofErr w:type="spellStart"/>
             <w:r>
               <w:rPr>
                 <w:rFonts w:ascii="Arial" w:hAnsi="Arial" w:cs="Arial"/>
@@ -1262,6 +1454,7 @@
               </w:rPr>
               <w:t>Id_usuario</w:t>
             </w:r>
+            <w:proofErr w:type="spellEnd"/>
           </w:p>
         </w:tc>
         <w:tc>
@@ -1279,6 +1472,7 @@
                 <w:lang w:val="es-ES"/>
               </w:rPr>
             </w:pPr>
+            <w:proofErr w:type="spellStart"/>
             <w:r>
               <w:rPr>
                 <w:rFonts w:ascii="Arial" w:hAnsi="Arial" w:cs="Arial"/>
@@ -1288,6 +1482,7 @@
               </w:rPr>
               <w:t>String</w:t>
             </w:r>
+            <w:proofErr w:type="spellEnd"/>
           </w:p>
         </w:tc>
         <w:tc>
@@ -1331,6 +1526,7 @@
                 <w:lang w:val="es-ES"/>
               </w:rPr>
             </w:pPr>
+            <w:proofErr w:type="spellStart"/>
             <w:r>
               <w:rPr>
                 <w:rFonts w:ascii="Arial" w:hAnsi="Arial" w:cs="Arial"/>
@@ -1340,6 +1536,7 @@
               </w:rPr>
               <w:t>First_name</w:t>
             </w:r>
+            <w:proofErr w:type="spellEnd"/>
           </w:p>
         </w:tc>
         <w:tc>
@@ -1357,6 +1554,7 @@
                 <w:lang w:val="es-ES"/>
               </w:rPr>
             </w:pPr>
+            <w:proofErr w:type="spellStart"/>
             <w:r>
               <w:rPr>
                 <w:rFonts w:ascii="Arial" w:hAnsi="Arial" w:cs="Arial"/>
@@ -1366,6 +1564,7 @@
               </w:rPr>
               <w:t>String</w:t>
             </w:r>
+            <w:proofErr w:type="spellEnd"/>
           </w:p>
         </w:tc>
         <w:tc>
@@ -1412,6 +1611,7 @@
                 <w:lang w:val="es-ES"/>
               </w:rPr>
             </w:pPr>
+            <w:proofErr w:type="spellStart"/>
             <w:r>
               <w:rPr>
                 <w:rFonts w:ascii="Arial" w:hAnsi="Arial" w:cs="Arial"/>
@@ -1421,6 +1621,7 @@
               </w:rPr>
               <w:t>Last_name</w:t>
             </w:r>
+            <w:proofErr w:type="spellEnd"/>
           </w:p>
         </w:tc>
         <w:tc>
@@ -1438,6 +1639,7 @@
                 <w:lang w:val="es-ES"/>
               </w:rPr>
             </w:pPr>
+            <w:proofErr w:type="spellStart"/>
             <w:r>
               <w:rPr>
                 <w:rFonts w:ascii="Arial" w:hAnsi="Arial" w:cs="Arial"/>
@@ -1447,6 +1649,7 @@
               </w:rPr>
               <w:t>String</w:t>
             </w:r>
+            <w:proofErr w:type="spellEnd"/>
           </w:p>
         </w:tc>
         <w:tc>
@@ -1490,6 +1693,7 @@
                 <w:lang w:val="es-ES"/>
               </w:rPr>
             </w:pPr>
+            <w:proofErr w:type="spellStart"/>
             <w:r>
               <w:rPr>
                 <w:rFonts w:ascii="Arial" w:hAnsi="Arial" w:cs="Arial"/>
@@ -1499,6 +1703,7 @@
               </w:rPr>
               <w:t>Username</w:t>
             </w:r>
+            <w:proofErr w:type="spellEnd"/>
           </w:p>
         </w:tc>
         <w:tc>
@@ -1516,6 +1721,7 @@
                 <w:lang w:val="es-ES"/>
               </w:rPr>
             </w:pPr>
+            <w:proofErr w:type="spellStart"/>
             <w:r>
               <w:rPr>
                 <w:rFonts w:ascii="Arial" w:hAnsi="Arial" w:cs="Arial"/>
@@ -1525,6 +1731,7 @@
               </w:rPr>
               <w:t>String</w:t>
             </w:r>
+            <w:proofErr w:type="spellEnd"/>
           </w:p>
         </w:tc>
         <w:tc>
@@ -1597,6 +1804,7 @@
                 <w:lang w:val="es-ES"/>
               </w:rPr>
             </w:pPr>
+            <w:proofErr w:type="spellStart"/>
             <w:r>
               <w:rPr>
                 <w:rFonts w:ascii="Arial" w:hAnsi="Arial" w:cs="Arial"/>
@@ -1606,6 +1814,7 @@
               </w:rPr>
               <w:t>String</w:t>
             </w:r>
+            <w:proofErr w:type="spellEnd"/>
           </w:p>
         </w:tc>
         <w:tc>
@@ -1649,6 +1858,7 @@
                 <w:lang w:val="es-ES"/>
               </w:rPr>
             </w:pPr>
+            <w:proofErr w:type="spellStart"/>
             <w:r>
               <w:rPr>
                 <w:rFonts w:ascii="Arial" w:hAnsi="Arial" w:cs="Arial"/>
@@ -1658,6 +1868,7 @@
               </w:rPr>
               <w:t>Password</w:t>
             </w:r>
+            <w:proofErr w:type="spellEnd"/>
           </w:p>
         </w:tc>
         <w:tc>
@@ -1675,6 +1886,7 @@
                 <w:lang w:val="es-ES"/>
               </w:rPr>
             </w:pPr>
+            <w:proofErr w:type="spellStart"/>
             <w:r>
               <w:rPr>
                 <w:rFonts w:ascii="Arial" w:hAnsi="Arial" w:cs="Arial"/>
@@ -1684,6 +1896,7 @@
               </w:rPr>
               <w:t>String</w:t>
             </w:r>
+            <w:proofErr w:type="spellEnd"/>
           </w:p>
         </w:tc>
         <w:tc>
@@ -1756,6 +1969,7 @@
                 <w:lang w:val="es-ES"/>
               </w:rPr>
             </w:pPr>
+            <w:proofErr w:type="spellStart"/>
             <w:r>
               <w:rPr>
                 <w:rFonts w:ascii="Arial" w:hAnsi="Arial" w:cs="Arial"/>
@@ -1765,6 +1979,7 @@
               </w:rPr>
               <w:t>String</w:t>
             </w:r>
+            <w:proofErr w:type="spellEnd"/>
           </w:p>
         </w:tc>
         <w:tc>
@@ -1834,14 +2049,45 @@
                 <w:lang w:val="es-ES"/>
               </w:rPr>
             </w:pPr>
-            <w:r>
-              <w:rPr>
-                <w:rFonts w:ascii="Arial" w:hAnsi="Arial" w:cs="Arial"/>
-                <w:b/>
-                <w:sz w:val="24"/>
-                <w:lang w:val="es-ES"/>
-              </w:rPr>
-              <w:t>List[Publicacion]</w:t>
+            <w:proofErr w:type="spellStart"/>
+            <w:r>
+              <w:rPr>
+                <w:rFonts w:ascii="Arial" w:hAnsi="Arial" w:cs="Arial"/>
+                <w:b/>
+                <w:sz w:val="24"/>
+                <w:lang w:val="es-ES"/>
+              </w:rPr>
+              <w:t>List</w:t>
+            </w:r>
+            <w:proofErr w:type="spellEnd"/>
+            <w:r>
+              <w:rPr>
+                <w:rFonts w:ascii="Arial" w:hAnsi="Arial" w:cs="Arial"/>
+                <w:b/>
+                <w:sz w:val="24"/>
+                <w:lang w:val="es-ES"/>
+              </w:rPr>
+              <w:t>[</w:t>
+            </w:r>
+            <w:proofErr w:type="spellStart"/>
+            <w:r>
+              <w:rPr>
+                <w:rFonts w:ascii="Arial" w:hAnsi="Arial" w:cs="Arial"/>
+                <w:b/>
+                <w:sz w:val="24"/>
+                <w:lang w:val="es-ES"/>
+              </w:rPr>
+              <w:t>Publicacion</w:t>
+            </w:r>
+            <w:proofErr w:type="spellEnd"/>
+            <w:r>
+              <w:rPr>
+                <w:rFonts w:ascii="Arial" w:hAnsi="Arial" w:cs="Arial"/>
+                <w:b/>
+                <w:sz w:val="24"/>
+                <w:lang w:val="es-ES"/>
+              </w:rPr>
+              <w:t>]</w:t>
             </w:r>
           </w:p>
         </w:tc>
@@ -1915,14 +2161,25 @@
                 <w:lang w:val="es-ES"/>
               </w:rPr>
             </w:pPr>
-            <w:r>
-              <w:rPr>
-                <w:rFonts w:ascii="Arial" w:hAnsi="Arial" w:cs="Arial"/>
-                <w:b/>
-                <w:sz w:val="24"/>
-                <w:lang w:val="es-ES"/>
-              </w:rPr>
-              <w:t>List[Usuario]</w:t>
+            <w:proofErr w:type="spellStart"/>
+            <w:r>
+              <w:rPr>
+                <w:rFonts w:ascii="Arial" w:hAnsi="Arial" w:cs="Arial"/>
+                <w:b/>
+                <w:sz w:val="24"/>
+                <w:lang w:val="es-ES"/>
+              </w:rPr>
+              <w:t>List</w:t>
+            </w:r>
+            <w:proofErr w:type="spellEnd"/>
+            <w:r>
+              <w:rPr>
+                <w:rFonts w:ascii="Arial" w:hAnsi="Arial" w:cs="Arial"/>
+                <w:b/>
+                <w:sz w:val="24"/>
+                <w:lang w:val="es-ES"/>
+              </w:rPr>
+              <w:t>[Usuario]</w:t>
             </w:r>
           </w:p>
         </w:tc>
@@ -1967,6 +2224,7 @@
                 <w:lang w:val="es-ES"/>
               </w:rPr>
             </w:pPr>
+            <w:proofErr w:type="spellStart"/>
             <w:r>
               <w:rPr>
                 <w:rFonts w:ascii="Arial" w:hAnsi="Arial" w:cs="Arial"/>
@@ -1976,6 +2234,7 @@
               </w:rPr>
               <w:t>Second_name</w:t>
             </w:r>
+            <w:proofErr w:type="spellEnd"/>
           </w:p>
         </w:tc>
         <w:tc>
@@ -1993,6 +2252,7 @@
                 <w:lang w:val="es-ES"/>
               </w:rPr>
             </w:pPr>
+            <w:proofErr w:type="spellStart"/>
             <w:r>
               <w:rPr>
                 <w:rFonts w:ascii="Arial" w:hAnsi="Arial" w:cs="Arial"/>
@@ -2002,6 +2262,7 @@
               </w:rPr>
               <w:t>String</w:t>
             </w:r>
+            <w:proofErr w:type="spellEnd"/>
           </w:p>
         </w:tc>
         <w:tc>
@@ -2048,6 +2309,7 @@
                 <w:lang w:val="es-ES"/>
               </w:rPr>
             </w:pPr>
+            <w:proofErr w:type="spellStart"/>
             <w:r>
               <w:rPr>
                 <w:rFonts w:ascii="Arial" w:hAnsi="Arial" w:cs="Arial"/>
@@ -2057,6 +2319,7 @@
               </w:rPr>
               <w:t>Second_surname</w:t>
             </w:r>
+            <w:proofErr w:type="spellEnd"/>
           </w:p>
         </w:tc>
         <w:tc>
@@ -2074,6 +2337,7 @@
                 <w:lang w:val="es-ES"/>
               </w:rPr>
             </w:pPr>
+            <w:proofErr w:type="spellStart"/>
             <w:r>
               <w:rPr>
                 <w:rFonts w:ascii="Arial" w:hAnsi="Arial" w:cs="Arial"/>
@@ -2083,6 +2347,7 @@
               </w:rPr>
               <w:t>String</w:t>
             </w:r>
+            <w:proofErr w:type="spellEnd"/>
           </w:p>
         </w:tc>
         <w:tc>
@@ -2126,6 +2391,7 @@
                 <w:lang w:val="es-ES"/>
               </w:rPr>
             </w:pPr>
+            <w:proofErr w:type="spellStart"/>
             <w:r>
               <w:rPr>
                 <w:rFonts w:ascii="Arial" w:hAnsi="Arial" w:cs="Arial"/>
@@ -2135,6 +2401,7 @@
               </w:rPr>
               <w:t>Cellphone</w:t>
             </w:r>
+            <w:proofErr w:type="spellEnd"/>
           </w:p>
         </w:tc>
         <w:tc>
@@ -2152,6 +2419,7 @@
                 <w:lang w:val="es-ES"/>
               </w:rPr>
             </w:pPr>
+            <w:proofErr w:type="spellStart"/>
             <w:r>
               <w:rPr>
                 <w:rFonts w:ascii="Arial" w:hAnsi="Arial" w:cs="Arial"/>
@@ -2161,6 +2429,7 @@
               </w:rPr>
               <w:t>Int</w:t>
             </w:r>
+            <w:proofErr w:type="spellEnd"/>
           </w:p>
         </w:tc>
         <w:tc>
@@ -2207,6 +2476,7 @@
                 <w:lang w:val="es-ES"/>
               </w:rPr>
             </w:pPr>
+            <w:proofErr w:type="spellStart"/>
             <w:r>
               <w:rPr>
                 <w:rFonts w:ascii="Arial" w:hAnsi="Arial" w:cs="Arial"/>
@@ -2216,6 +2486,7 @@
               </w:rPr>
               <w:t>Birth_day</w:t>
             </w:r>
+            <w:proofErr w:type="spellEnd"/>
           </w:p>
         </w:tc>
         <w:tc>
@@ -2285,6 +2556,7 @@
                 <w:lang w:val="es-ES"/>
               </w:rPr>
             </w:pPr>
+            <w:proofErr w:type="spellStart"/>
             <w:r>
               <w:rPr>
                 <w:rFonts w:ascii="Arial" w:hAnsi="Arial" w:cs="Arial"/>
@@ -2294,6 +2566,7 @@
               </w:rPr>
               <w:t>Photo</w:t>
             </w:r>
+            <w:proofErr w:type="spellEnd"/>
           </w:p>
         </w:tc>
         <w:tc>
@@ -2311,6 +2584,7 @@
                 <w:lang w:val="es-ES"/>
               </w:rPr>
             </w:pPr>
+            <w:proofErr w:type="spellStart"/>
             <w:r>
               <w:rPr>
                 <w:rFonts w:ascii="Arial" w:hAnsi="Arial" w:cs="Arial"/>
@@ -2320,6 +2594,7 @@
               </w:rPr>
               <w:t>String</w:t>
             </w:r>
+            <w:proofErr w:type="spellEnd"/>
           </w:p>
         </w:tc>
         <w:tc>
@@ -2366,6 +2641,7 @@
                 <w:lang w:val="es-ES"/>
               </w:rPr>
             </w:pPr>
+            <w:proofErr w:type="spellStart"/>
             <w:r>
               <w:rPr>
                 <w:rFonts w:ascii="Arial" w:hAnsi="Arial" w:cs="Arial"/>
@@ -2375,6 +2651,7 @@
               </w:rPr>
               <w:t>Gender</w:t>
             </w:r>
+            <w:proofErr w:type="spellEnd"/>
           </w:p>
         </w:tc>
         <w:tc>
@@ -2392,6 +2669,7 @@
                 <w:lang w:val="es-ES"/>
               </w:rPr>
             </w:pPr>
+            <w:proofErr w:type="spellStart"/>
             <w:r>
               <w:rPr>
                 <w:rFonts w:ascii="Arial" w:hAnsi="Arial" w:cs="Arial"/>
@@ -2401,6 +2679,7 @@
               </w:rPr>
               <w:t>String</w:t>
             </w:r>
+            <w:proofErr w:type="spellEnd"/>
           </w:p>
         </w:tc>
         <w:tc>
@@ -2597,6 +2876,7 @@
                 <w:lang w:val="es-ES"/>
               </w:rPr>
             </w:pPr>
+            <w:proofErr w:type="spellStart"/>
             <w:r>
               <w:rPr>
                 <w:rFonts w:ascii="Arial" w:hAnsi="Arial" w:cs="Arial"/>
@@ -2606,6 +2886,7 @@
               </w:rPr>
               <w:t>Int</w:t>
             </w:r>
+            <w:proofErr w:type="spellEnd"/>
           </w:p>
         </w:tc>
         <w:tc>
@@ -2657,6 +2938,7 @@
                 <w:lang w:val="es-ES"/>
               </w:rPr>
             </w:pPr>
+            <w:proofErr w:type="spellStart"/>
             <w:r>
               <w:rPr>
                 <w:rFonts w:ascii="Arial" w:hAnsi="Arial" w:cs="Arial"/>
@@ -2666,6 +2948,7 @@
               </w:rPr>
               <w:t>Id_administrador</w:t>
             </w:r>
+            <w:proofErr w:type="spellEnd"/>
           </w:p>
         </w:tc>
         <w:tc>
@@ -2683,6 +2966,7 @@
                 <w:lang w:val="es-ES"/>
               </w:rPr>
             </w:pPr>
+            <w:proofErr w:type="spellStart"/>
             <w:r>
               <w:rPr>
                 <w:rFonts w:ascii="Arial" w:hAnsi="Arial" w:cs="Arial"/>
@@ -2692,6 +2976,7 @@
               </w:rPr>
               <w:t>String</w:t>
             </w:r>
+            <w:proofErr w:type="spellEnd"/>
           </w:p>
         </w:tc>
         <w:tc>
@@ -2738,6 +3023,7 @@
                 <w:lang w:val="es-ES"/>
               </w:rPr>
             </w:pPr>
+            <w:proofErr w:type="spellStart"/>
             <w:r>
               <w:rPr>
                 <w:rFonts w:ascii="Arial" w:hAnsi="Arial" w:cs="Arial"/>
@@ -2747,6 +3033,7 @@
               </w:rPr>
               <w:t>Id_usuario</w:t>
             </w:r>
+            <w:proofErr w:type="spellEnd"/>
           </w:p>
         </w:tc>
         <w:tc>
@@ -2807,6 +3094,7 @@
           <w:sz w:val="24"/>
         </w:rPr>
       </w:pPr>
+      <w:proofErr w:type="spellStart"/>
       <w:r>
         <w:rPr>
           <w:rFonts w:ascii="Arial" w:hAnsi="Arial" w:cs="Arial"/>
@@ -2816,6 +3104,7 @@
         <w:lastRenderedPageBreak/>
         <w:t>Publicidad</w:t>
       </w:r>
+      <w:proofErr w:type="spellEnd"/>
     </w:p>
     <w:tbl>
       <w:tblPr>
@@ -2846,6 +3135,7 @@
                 <w:sz w:val="24"/>
               </w:rPr>
             </w:pPr>
+            <w:proofErr w:type="spellStart"/>
             <w:r>
               <w:rPr>
                 <w:rFonts w:ascii="Arial" w:hAnsi="Arial" w:cs="Arial"/>
@@ -2854,6 +3144,7 @@
               </w:rPr>
               <w:t>Atributo</w:t>
             </w:r>
+            <w:proofErr w:type="spellEnd"/>
           </w:p>
         </w:tc>
         <w:tc>
@@ -2870,6 +3161,7 @@
                 <w:sz w:val="24"/>
               </w:rPr>
             </w:pPr>
+            <w:proofErr w:type="spellStart"/>
             <w:r>
               <w:rPr>
                 <w:rFonts w:ascii="Arial" w:hAnsi="Arial" w:cs="Arial"/>
@@ -2878,6 +3170,7 @@
               </w:rPr>
               <w:t>Tipo</w:t>
             </w:r>
+            <w:proofErr w:type="spellEnd"/>
           </w:p>
         </w:tc>
         <w:tc>
@@ -2894,6 +3187,7 @@
                 <w:sz w:val="24"/>
               </w:rPr>
             </w:pPr>
+            <w:proofErr w:type="spellStart"/>
             <w:r>
               <w:rPr>
                 <w:rFonts w:ascii="Arial" w:hAnsi="Arial" w:cs="Arial"/>
@@ -2902,6 +3196,7 @@
               </w:rPr>
               <w:t>Descripción</w:t>
             </w:r>
+            <w:proofErr w:type="spellEnd"/>
           </w:p>
         </w:tc>
       </w:tr>
@@ -2923,6 +3218,7 @@
                 <w:sz w:val="24"/>
               </w:rPr>
             </w:pPr>
+            <w:proofErr w:type="spellStart"/>
             <w:r>
               <w:rPr>
                 <w:rFonts w:ascii="Arial" w:hAnsi="Arial" w:cs="Arial"/>
@@ -2931,6 +3227,7 @@
               </w:rPr>
               <w:t>Id_adminsitrador</w:t>
             </w:r>
+            <w:proofErr w:type="spellEnd"/>
           </w:p>
         </w:tc>
         <w:tc>
@@ -2997,6 +3294,7 @@
                 <w:sz w:val="24"/>
               </w:rPr>
             </w:pPr>
+            <w:proofErr w:type="spellStart"/>
             <w:r>
               <w:rPr>
                 <w:rFonts w:ascii="Arial" w:hAnsi="Arial" w:cs="Arial"/>
@@ -3005,6 +3303,7 @@
               </w:rPr>
               <w:t>Contenido</w:t>
             </w:r>
+            <w:proofErr w:type="spellEnd"/>
           </w:p>
         </w:tc>
         <w:tc>
@@ -3074,6 +3373,7 @@
                 <w:sz w:val="24"/>
               </w:rPr>
             </w:pPr>
+            <w:proofErr w:type="spellStart"/>
             <w:r>
               <w:rPr>
                 <w:rFonts w:ascii="Arial" w:hAnsi="Arial" w:cs="Arial"/>
@@ -3082,6 +3382,7 @@
               </w:rPr>
               <w:t>Fecha</w:t>
             </w:r>
+            <w:proofErr w:type="spellEnd"/>
           </w:p>
         </w:tc>
         <w:tc>
@@ -3148,6 +3449,7 @@
                 <w:sz w:val="24"/>
               </w:rPr>
             </w:pPr>
+            <w:proofErr w:type="spellStart"/>
             <w:r>
               <w:rPr>
                 <w:rFonts w:ascii="Arial" w:hAnsi="Arial" w:cs="Arial"/>
@@ -3156,6 +3458,7 @@
               </w:rPr>
               <w:t>Id_publicidad</w:t>
             </w:r>
+            <w:proofErr w:type="spellEnd"/>
           </w:p>
         </w:tc>
         <w:tc>
@@ -3195,13 +3498,31 @@
                 <w:sz w:val="24"/>
               </w:rPr>
             </w:pPr>
-            <w:r>
-              <w:rPr>
-                <w:rFonts w:ascii="Arial" w:hAnsi="Arial" w:cs="Arial"/>
-                <w:sz w:val="24"/>
-              </w:rPr>
-              <w:t>Identificador de la publicidad</w:t>
-            </w:r>
+            <w:proofErr w:type="spellStart"/>
+            <w:r>
+              <w:rPr>
+                <w:rFonts w:ascii="Arial" w:hAnsi="Arial" w:cs="Arial"/>
+                <w:sz w:val="24"/>
+              </w:rPr>
+              <w:t>Identificador</w:t>
+            </w:r>
+            <w:proofErr w:type="spellEnd"/>
+            <w:r>
+              <w:rPr>
+                <w:rFonts w:ascii="Arial" w:hAnsi="Arial" w:cs="Arial"/>
+                <w:sz w:val="24"/>
+              </w:rPr>
+              <w:t xml:space="preserve"> de la </w:t>
+            </w:r>
+            <w:proofErr w:type="spellStart"/>
+            <w:r>
+              <w:rPr>
+                <w:rFonts w:ascii="Arial" w:hAnsi="Arial" w:cs="Arial"/>
+                <w:sz w:val="24"/>
+              </w:rPr>
+              <w:t>publicidad</w:t>
+            </w:r>
+            <w:proofErr w:type="spellEnd"/>
           </w:p>
         </w:tc>
       </w:tr>
@@ -3223,6 +3544,7 @@
                 <w:sz w:val="24"/>
               </w:rPr>
             </w:pPr>
+            <w:proofErr w:type="spellStart"/>
             <w:r>
               <w:rPr>
                 <w:rFonts w:ascii="Arial" w:hAnsi="Arial" w:cs="Arial"/>
@@ -3231,6 +3553,7 @@
               </w:rPr>
               <w:t>Id_muro</w:t>
             </w:r>
+            <w:proofErr w:type="spellEnd"/>
           </w:p>
         </w:tc>
         <w:tc>
@@ -3301,6 +3624,7 @@
           <w:sz w:val="24"/>
         </w:rPr>
       </w:pPr>
+      <w:proofErr w:type="spellStart"/>
       <w:r>
         <w:rPr>
           <w:rFonts w:ascii="Arial" w:hAnsi="Arial" w:cs="Arial"/>
@@ -3309,6 +3633,7 @@
         </w:rPr>
         <w:t>Muro</w:t>
       </w:r>
+      <w:proofErr w:type="spellEnd"/>
     </w:p>
     <w:tbl>
       <w:tblPr>
@@ -3339,6 +3664,7 @@
                 <w:sz w:val="24"/>
               </w:rPr>
             </w:pPr>
+            <w:proofErr w:type="spellStart"/>
             <w:r>
               <w:rPr>
                 <w:rFonts w:ascii="Arial" w:hAnsi="Arial" w:cs="Arial"/>
@@ -3347,6 +3673,7 @@
               </w:rPr>
               <w:t>Atributo</w:t>
             </w:r>
+            <w:proofErr w:type="spellEnd"/>
           </w:p>
         </w:tc>
         <w:tc>
@@ -3363,6 +3690,7 @@
                 <w:sz w:val="24"/>
               </w:rPr>
             </w:pPr>
+            <w:proofErr w:type="spellStart"/>
             <w:r>
               <w:rPr>
                 <w:rFonts w:ascii="Arial" w:hAnsi="Arial" w:cs="Arial"/>
@@ -3371,6 +3699,7 @@
               </w:rPr>
               <w:t>Tipo</w:t>
             </w:r>
+            <w:proofErr w:type="spellEnd"/>
           </w:p>
         </w:tc>
         <w:tc>
@@ -3387,6 +3716,7 @@
                 <w:sz w:val="24"/>
               </w:rPr>
             </w:pPr>
+            <w:proofErr w:type="spellStart"/>
             <w:r>
               <w:rPr>
                 <w:rFonts w:ascii="Arial" w:hAnsi="Arial" w:cs="Arial"/>
@@ -3395,6 +3725,7 @@
               </w:rPr>
               <w:t>Descripción</w:t>
             </w:r>
+            <w:proofErr w:type="spellEnd"/>
           </w:p>
         </w:tc>
       </w:tr>
@@ -3416,6 +3747,7 @@
                 <w:sz w:val="24"/>
               </w:rPr>
             </w:pPr>
+            <w:proofErr w:type="spellStart"/>
             <w:r>
               <w:rPr>
                 <w:rFonts w:ascii="Arial" w:hAnsi="Arial" w:cs="Arial"/>
@@ -3424,6 +3756,7 @@
               </w:rPr>
               <w:t>Id_muro</w:t>
             </w:r>
+            <w:proofErr w:type="spellEnd"/>
           </w:p>
         </w:tc>
         <w:tc>
@@ -3463,13 +3796,31 @@
                 <w:sz w:val="24"/>
               </w:rPr>
             </w:pPr>
-            <w:r>
-              <w:rPr>
-                <w:rFonts w:ascii="Arial" w:hAnsi="Arial" w:cs="Arial"/>
-                <w:sz w:val="24"/>
-              </w:rPr>
-              <w:t>Identificación del muro</w:t>
-            </w:r>
+            <w:proofErr w:type="spellStart"/>
+            <w:r>
+              <w:rPr>
+                <w:rFonts w:ascii="Arial" w:hAnsi="Arial" w:cs="Arial"/>
+                <w:sz w:val="24"/>
+              </w:rPr>
+              <w:t>Identificación</w:t>
+            </w:r>
+            <w:proofErr w:type="spellEnd"/>
+            <w:r>
+              <w:rPr>
+                <w:rFonts w:ascii="Arial" w:hAnsi="Arial" w:cs="Arial"/>
+                <w:sz w:val="24"/>
+              </w:rPr>
+              <w:t xml:space="preserve"> del </w:t>
+            </w:r>
+            <w:proofErr w:type="spellStart"/>
+            <w:r>
+              <w:rPr>
+                <w:rFonts w:ascii="Arial" w:hAnsi="Arial" w:cs="Arial"/>
+                <w:sz w:val="24"/>
+              </w:rPr>
+              <w:t>muro</w:t>
+            </w:r>
+            <w:proofErr w:type="spellEnd"/>
           </w:p>
         </w:tc>
       </w:tr>
@@ -3488,6 +3839,7 @@
                 <w:sz w:val="24"/>
               </w:rPr>
             </w:pPr>
+            <w:proofErr w:type="spellStart"/>
             <w:r>
               <w:rPr>
                 <w:rFonts w:ascii="Arial" w:hAnsi="Arial" w:cs="Arial"/>
@@ -3496,6 +3848,7 @@
               </w:rPr>
               <w:t>Id_usuario</w:t>
             </w:r>
+            <w:proofErr w:type="spellEnd"/>
           </w:p>
         </w:tc>
         <w:tc>
@@ -3536,13 +3889,23 @@
                 <w:lang w:val="es-ES"/>
               </w:rPr>
             </w:pPr>
-            <w:r>
-              <w:rPr>
-                <w:rFonts w:ascii="Arial" w:hAnsi="Arial" w:cs="Arial"/>
-                <w:sz w:val="24"/>
-                <w:lang w:val="es-ES"/>
-              </w:rPr>
-              <w:t>Identificacion del usuario propietario del muro</w:t>
+            <w:proofErr w:type="spellStart"/>
+            <w:r>
+              <w:rPr>
+                <w:rFonts w:ascii="Arial" w:hAnsi="Arial" w:cs="Arial"/>
+                <w:sz w:val="24"/>
+                <w:lang w:val="es-ES"/>
+              </w:rPr>
+              <w:t>Identificacion</w:t>
+            </w:r>
+            <w:proofErr w:type="spellEnd"/>
+            <w:r>
+              <w:rPr>
+                <w:rFonts w:ascii="Arial" w:hAnsi="Arial" w:cs="Arial"/>
+                <w:sz w:val="24"/>
+                <w:lang w:val="es-ES"/>
+              </w:rPr>
+              <w:t xml:space="preserve"> del usuario propietario del muro</w:t>
             </w:r>
           </w:p>
         </w:tc>
@@ -3566,6 +3929,7 @@
           <w:sz w:val="24"/>
         </w:rPr>
       </w:pPr>
+      <w:proofErr w:type="spellStart"/>
       <w:r>
         <w:rPr>
           <w:rFonts w:ascii="Arial" w:hAnsi="Arial" w:cs="Arial"/>
@@ -3574,6 +3938,7 @@
         </w:rPr>
         <w:t>Publicación</w:t>
       </w:r>
+      <w:proofErr w:type="spellEnd"/>
     </w:p>
     <w:tbl>
       <w:tblPr>
@@ -3604,6 +3969,7 @@
                 <w:sz w:val="24"/>
               </w:rPr>
             </w:pPr>
+            <w:proofErr w:type="spellStart"/>
             <w:r>
               <w:rPr>
                 <w:rFonts w:ascii="Arial" w:hAnsi="Arial" w:cs="Arial"/>
@@ -3612,6 +3978,7 @@
               </w:rPr>
               <w:t>Atributo</w:t>
             </w:r>
+            <w:proofErr w:type="spellEnd"/>
           </w:p>
         </w:tc>
         <w:tc>
@@ -3628,6 +3995,7 @@
                 <w:sz w:val="24"/>
               </w:rPr>
             </w:pPr>
+            <w:proofErr w:type="spellStart"/>
             <w:r>
               <w:rPr>
                 <w:rFonts w:ascii="Arial" w:hAnsi="Arial" w:cs="Arial"/>
@@ -3636,6 +4004,7 @@
               </w:rPr>
               <w:t>Tipo</w:t>
             </w:r>
+            <w:proofErr w:type="spellEnd"/>
           </w:p>
         </w:tc>
         <w:tc>
@@ -3652,6 +4021,7 @@
                 <w:sz w:val="24"/>
               </w:rPr>
             </w:pPr>
+            <w:proofErr w:type="spellStart"/>
             <w:r>
               <w:rPr>
                 <w:rFonts w:ascii="Arial" w:hAnsi="Arial" w:cs="Arial"/>
@@ -3660,6 +4030,7 @@
               </w:rPr>
               <w:t>Descripción</w:t>
             </w:r>
+            <w:proofErr w:type="spellEnd"/>
           </w:p>
         </w:tc>
       </w:tr>
@@ -3681,6 +4052,7 @@
                 <w:sz w:val="24"/>
               </w:rPr>
             </w:pPr>
+            <w:proofErr w:type="spellStart"/>
             <w:r>
               <w:rPr>
                 <w:rFonts w:ascii="Arial" w:hAnsi="Arial" w:cs="Arial"/>
@@ -3689,6 +4061,7 @@
               </w:rPr>
               <w:t>Id_publicacion</w:t>
             </w:r>
+            <w:proofErr w:type="spellEnd"/>
           </w:p>
         </w:tc>
         <w:tc>
@@ -3728,13 +4101,31 @@
                 <w:sz w:val="24"/>
               </w:rPr>
             </w:pPr>
-            <w:r>
-              <w:rPr>
-                <w:rFonts w:ascii="Arial" w:hAnsi="Arial" w:cs="Arial"/>
-                <w:sz w:val="24"/>
-              </w:rPr>
-              <w:t>Identificación de la publicación</w:t>
-            </w:r>
+            <w:proofErr w:type="spellStart"/>
+            <w:r>
+              <w:rPr>
+                <w:rFonts w:ascii="Arial" w:hAnsi="Arial" w:cs="Arial"/>
+                <w:sz w:val="24"/>
+              </w:rPr>
+              <w:t>Identificación</w:t>
+            </w:r>
+            <w:proofErr w:type="spellEnd"/>
+            <w:r>
+              <w:rPr>
+                <w:rFonts w:ascii="Arial" w:hAnsi="Arial" w:cs="Arial"/>
+                <w:sz w:val="24"/>
+              </w:rPr>
+              <w:t xml:space="preserve"> de la </w:t>
+            </w:r>
+            <w:proofErr w:type="spellStart"/>
+            <w:r>
+              <w:rPr>
+                <w:rFonts w:ascii="Arial" w:hAnsi="Arial" w:cs="Arial"/>
+                <w:sz w:val="24"/>
+              </w:rPr>
+              <w:t>publicación</w:t>
+            </w:r>
+            <w:proofErr w:type="spellEnd"/>
           </w:p>
         </w:tc>
       </w:tr>
@@ -3800,13 +4191,31 @@
                 <w:sz w:val="24"/>
               </w:rPr>
             </w:pPr>
-            <w:r>
-              <w:rPr>
-                <w:rFonts w:ascii="Arial" w:hAnsi="Arial" w:cs="Arial"/>
-                <w:sz w:val="24"/>
-              </w:rPr>
-              <w:t>Texto de la publicación</w:t>
-            </w:r>
+            <w:proofErr w:type="spellStart"/>
+            <w:r>
+              <w:rPr>
+                <w:rFonts w:ascii="Arial" w:hAnsi="Arial" w:cs="Arial"/>
+                <w:sz w:val="24"/>
+              </w:rPr>
+              <w:t>Texto</w:t>
+            </w:r>
+            <w:proofErr w:type="spellEnd"/>
+            <w:r>
+              <w:rPr>
+                <w:rFonts w:ascii="Arial" w:hAnsi="Arial" w:cs="Arial"/>
+                <w:sz w:val="24"/>
+              </w:rPr>
+              <w:t xml:space="preserve"> de la </w:t>
+            </w:r>
+            <w:proofErr w:type="spellStart"/>
+            <w:r>
+              <w:rPr>
+                <w:rFonts w:ascii="Arial" w:hAnsi="Arial" w:cs="Arial"/>
+                <w:sz w:val="24"/>
+              </w:rPr>
+              <w:t>publicación</w:t>
+            </w:r>
+            <w:proofErr w:type="spellEnd"/>
           </w:p>
         </w:tc>
       </w:tr>
@@ -3828,6 +4237,7 @@
                 <w:sz w:val="24"/>
               </w:rPr>
             </w:pPr>
+            <w:proofErr w:type="spellStart"/>
             <w:r>
               <w:rPr>
                 <w:rFonts w:ascii="Arial" w:hAnsi="Arial" w:cs="Arial"/>
@@ -3836,6 +4246,7 @@
               </w:rPr>
               <w:t>Comentario</w:t>
             </w:r>
+            <w:proofErr w:type="spellEnd"/>
           </w:p>
         </w:tc>
         <w:tc>
@@ -3858,7 +4269,25 @@
                 <w:b/>
                 <w:sz w:val="24"/>
               </w:rPr>
-              <w:t>List[comentario]</w:t>
+              <w:t>List[</w:t>
+            </w:r>
+            <w:proofErr w:type="spellStart"/>
+            <w:r>
+              <w:rPr>
+                <w:rFonts w:ascii="Arial" w:hAnsi="Arial" w:cs="Arial"/>
+                <w:b/>
+                <w:sz w:val="24"/>
+              </w:rPr>
+              <w:t>comentario</w:t>
+            </w:r>
+            <w:proofErr w:type="spellEnd"/>
+            <w:r>
+              <w:rPr>
+                <w:rFonts w:ascii="Arial" w:hAnsi="Arial" w:cs="Arial"/>
+                <w:b/>
+                <w:sz w:val="24"/>
+              </w:rPr>
+              <w:t>]</w:t>
             </w:r>
           </w:p>
         </w:tc>
@@ -3934,6 +4363,7 @@
                 <w:sz w:val="24"/>
               </w:rPr>
             </w:pPr>
+            <w:proofErr w:type="spellStart"/>
             <w:r>
               <w:rPr>
                 <w:rFonts w:ascii="Arial" w:hAnsi="Arial" w:cs="Arial"/>
@@ -3942,6 +4372,7 @@
               </w:rPr>
               <w:t>Int</w:t>
             </w:r>
+            <w:proofErr w:type="spellEnd"/>
           </w:p>
         </w:tc>
         <w:tc>
@@ -4019,6 +4450,7 @@
                 <w:sz w:val="24"/>
               </w:rPr>
             </w:pPr>
+            <w:proofErr w:type="spellStart"/>
             <w:r>
               <w:rPr>
                 <w:rFonts w:ascii="Arial" w:hAnsi="Arial" w:cs="Arial"/>
@@ -4027,6 +4459,7 @@
               </w:rPr>
               <w:t>Int</w:t>
             </w:r>
+            <w:proofErr w:type="spellEnd"/>
           </w:p>
         </w:tc>
         <w:tc>
@@ -4093,6 +4526,7 @@
                 <w:sz w:val="24"/>
               </w:rPr>
             </w:pPr>
+            <w:proofErr w:type="spellStart"/>
             <w:r>
               <w:rPr>
                 <w:rFonts w:ascii="Arial" w:hAnsi="Arial" w:cs="Arial"/>
@@ -4101,6 +4535,7 @@
               </w:rPr>
               <w:t>Etiquetado</w:t>
             </w:r>
+            <w:proofErr w:type="spellEnd"/>
           </w:p>
         </w:tc>
         <w:tc>
@@ -4123,7 +4558,25 @@
                 <w:b/>
                 <w:sz w:val="24"/>
               </w:rPr>
-              <w:t>List[usuario]</w:t>
+              <w:t>List[</w:t>
+            </w:r>
+            <w:proofErr w:type="spellStart"/>
+            <w:r>
+              <w:rPr>
+                <w:rFonts w:ascii="Arial" w:hAnsi="Arial" w:cs="Arial"/>
+                <w:b/>
+                <w:sz w:val="24"/>
+              </w:rPr>
+              <w:t>usuario</w:t>
+            </w:r>
+            <w:proofErr w:type="spellEnd"/>
+            <w:r>
+              <w:rPr>
+                <w:rFonts w:ascii="Arial" w:hAnsi="Arial" w:cs="Arial"/>
+                <w:b/>
+                <w:sz w:val="24"/>
+              </w:rPr>
+              <w:t>]</w:t>
             </w:r>
           </w:p>
         </w:tc>
@@ -4194,6 +4647,7 @@
                 <w:sz w:val="24"/>
               </w:rPr>
             </w:pPr>
+            <w:proofErr w:type="spellStart"/>
             <w:r>
               <w:rPr>
                 <w:rFonts w:ascii="Arial" w:hAnsi="Arial" w:cs="Arial"/>
@@ -4202,6 +4656,7 @@
               </w:rPr>
               <w:t>Compartido</w:t>
             </w:r>
+            <w:proofErr w:type="spellEnd"/>
           </w:p>
         </w:tc>
         <w:tc>
@@ -4268,6 +4723,7 @@
                 <w:sz w:val="24"/>
               </w:rPr>
             </w:pPr>
+            <w:proofErr w:type="spellStart"/>
             <w:r>
               <w:rPr>
                 <w:rFonts w:ascii="Arial" w:hAnsi="Arial" w:cs="Arial"/>
@@ -4276,6 +4732,7 @@
               </w:rPr>
               <w:t>Id_imagen</w:t>
             </w:r>
+            <w:proofErr w:type="spellEnd"/>
           </w:p>
         </w:tc>
         <w:tc>
@@ -4353,6 +4810,7 @@
                 <w:sz w:val="24"/>
               </w:rPr>
             </w:pPr>
+            <w:proofErr w:type="spellStart"/>
             <w:r>
               <w:rPr>
                 <w:rFonts w:ascii="Arial" w:hAnsi="Arial" w:cs="Arial"/>
@@ -4361,6 +4819,7 @@
               </w:rPr>
               <w:t>Fecha</w:t>
             </w:r>
+            <w:proofErr w:type="spellEnd"/>
           </w:p>
         </w:tc>
         <w:tc>
@@ -4407,8 +4866,18 @@
                 <w:sz w:val="24"/>
                 <w:lang w:val="es-ES"/>
               </w:rPr>
-              <w:t>Fecha de creación de la publicacion</w:t>
-            </w:r>
+              <w:t xml:space="preserve">Fecha de creación de la </w:t>
+            </w:r>
+            <w:proofErr w:type="spellStart"/>
+            <w:r>
+              <w:rPr>
+                <w:rFonts w:ascii="Arial" w:hAnsi="Arial" w:cs="Arial"/>
+                <w:sz w:val="24"/>
+                <w:lang w:val="es-ES"/>
+              </w:rPr>
+              <w:t>publicacion</w:t>
+            </w:r>
+            <w:proofErr w:type="spellEnd"/>
           </w:p>
         </w:tc>
       </w:tr>
@@ -4427,6 +4896,7 @@
                 <w:sz w:val="24"/>
               </w:rPr>
             </w:pPr>
+            <w:proofErr w:type="spellStart"/>
             <w:r>
               <w:rPr>
                 <w:rFonts w:ascii="Arial" w:hAnsi="Arial" w:cs="Arial"/>
@@ -4435,6 +4905,7 @@
               </w:rPr>
               <w:t>Id_muro</w:t>
             </w:r>
+            <w:proofErr w:type="spellEnd"/>
           </w:p>
         </w:tc>
         <w:tc>
@@ -4503,6 +4974,7 @@
           <w:sz w:val="24"/>
         </w:rPr>
       </w:pPr>
+      <w:proofErr w:type="spellStart"/>
       <w:r>
         <w:rPr>
           <w:rFonts w:ascii="Arial" w:hAnsi="Arial" w:cs="Arial"/>
@@ -4512,6 +4984,7 @@
         <w:lastRenderedPageBreak/>
         <w:t>Comentario</w:t>
       </w:r>
+      <w:proofErr w:type="spellEnd"/>
     </w:p>
     <w:tbl>
       <w:tblPr>
@@ -4542,6 +5015,7 @@
                 <w:sz w:val="24"/>
               </w:rPr>
             </w:pPr>
+            <w:proofErr w:type="spellStart"/>
             <w:r>
               <w:rPr>
                 <w:rFonts w:ascii="Arial" w:hAnsi="Arial" w:cs="Arial"/>
@@ -4550,6 +5024,7 @@
               </w:rPr>
               <w:t>Atributo</w:t>
             </w:r>
+            <w:proofErr w:type="spellEnd"/>
           </w:p>
         </w:tc>
         <w:tc>
@@ -4566,6 +5041,7 @@
                 <w:sz w:val="24"/>
               </w:rPr>
             </w:pPr>
+            <w:proofErr w:type="spellStart"/>
             <w:r>
               <w:rPr>
                 <w:rFonts w:ascii="Arial" w:hAnsi="Arial" w:cs="Arial"/>
@@ -4574,6 +5050,7 @@
               </w:rPr>
               <w:t>Tipo</w:t>
             </w:r>
+            <w:proofErr w:type="spellEnd"/>
           </w:p>
         </w:tc>
         <w:tc>
@@ -4590,6 +5067,7 @@
                 <w:sz w:val="24"/>
               </w:rPr>
             </w:pPr>
+            <w:proofErr w:type="spellStart"/>
             <w:r>
               <w:rPr>
                 <w:rFonts w:ascii="Arial" w:hAnsi="Arial" w:cs="Arial"/>
@@ -4598,6 +5076,7 @@
               </w:rPr>
               <w:t>Descripción</w:t>
             </w:r>
+            <w:proofErr w:type="spellEnd"/>
           </w:p>
         </w:tc>
       </w:tr>
@@ -4619,6 +5098,7 @@
                 <w:sz w:val="24"/>
               </w:rPr>
             </w:pPr>
+            <w:proofErr w:type="spellStart"/>
             <w:r>
               <w:rPr>
                 <w:rFonts w:ascii="Arial" w:hAnsi="Arial" w:cs="Arial"/>
@@ -4627,6 +5107,7 @@
               </w:rPr>
               <w:t>Id_comentario</w:t>
             </w:r>
+            <w:proofErr w:type="spellEnd"/>
           </w:p>
         </w:tc>
         <w:tc>
@@ -4666,13 +5147,31 @@
                 <w:sz w:val="24"/>
               </w:rPr>
             </w:pPr>
-            <w:r>
-              <w:rPr>
-                <w:rFonts w:ascii="Arial" w:hAnsi="Arial" w:cs="Arial"/>
-                <w:sz w:val="24"/>
-              </w:rPr>
-              <w:t>Identificación del comentario</w:t>
-            </w:r>
+            <w:proofErr w:type="spellStart"/>
+            <w:r>
+              <w:rPr>
+                <w:rFonts w:ascii="Arial" w:hAnsi="Arial" w:cs="Arial"/>
+                <w:sz w:val="24"/>
+              </w:rPr>
+              <w:t>Identificación</w:t>
+            </w:r>
+            <w:proofErr w:type="spellEnd"/>
+            <w:r>
+              <w:rPr>
+                <w:rFonts w:ascii="Arial" w:hAnsi="Arial" w:cs="Arial"/>
+                <w:sz w:val="24"/>
+              </w:rPr>
+              <w:t xml:space="preserve"> del </w:t>
+            </w:r>
+            <w:proofErr w:type="spellStart"/>
+            <w:r>
+              <w:rPr>
+                <w:rFonts w:ascii="Arial" w:hAnsi="Arial" w:cs="Arial"/>
+                <w:sz w:val="24"/>
+              </w:rPr>
+              <w:t>comentario</w:t>
+            </w:r>
+            <w:proofErr w:type="spellEnd"/>
           </w:p>
         </w:tc>
       </w:tr>
@@ -4738,13 +5237,31 @@
                 <w:sz w:val="24"/>
               </w:rPr>
             </w:pPr>
-            <w:r>
-              <w:rPr>
-                <w:rFonts w:ascii="Arial" w:hAnsi="Arial" w:cs="Arial"/>
-                <w:sz w:val="24"/>
-              </w:rPr>
-              <w:t>Texto del comentario</w:t>
-            </w:r>
+            <w:proofErr w:type="spellStart"/>
+            <w:r>
+              <w:rPr>
+                <w:rFonts w:ascii="Arial" w:hAnsi="Arial" w:cs="Arial"/>
+                <w:sz w:val="24"/>
+              </w:rPr>
+              <w:t>Texto</w:t>
+            </w:r>
+            <w:proofErr w:type="spellEnd"/>
+            <w:r>
+              <w:rPr>
+                <w:rFonts w:ascii="Arial" w:hAnsi="Arial" w:cs="Arial"/>
+                <w:sz w:val="24"/>
+              </w:rPr>
+              <w:t xml:space="preserve"> del </w:t>
+            </w:r>
+            <w:proofErr w:type="spellStart"/>
+            <w:r>
+              <w:rPr>
+                <w:rFonts w:ascii="Arial" w:hAnsi="Arial" w:cs="Arial"/>
+                <w:sz w:val="24"/>
+              </w:rPr>
+              <w:t>comentario</w:t>
+            </w:r>
+            <w:proofErr w:type="spellEnd"/>
           </w:p>
         </w:tc>
       </w:tr>
@@ -4766,6 +5283,7 @@
                 <w:sz w:val="24"/>
               </w:rPr>
             </w:pPr>
+            <w:proofErr w:type="spellStart"/>
             <w:r>
               <w:rPr>
                 <w:rFonts w:ascii="Arial" w:hAnsi="Arial" w:cs="Arial"/>
@@ -4774,6 +5292,7 @@
               </w:rPr>
               <w:t>Id_imagen</w:t>
             </w:r>
+            <w:proofErr w:type="spellEnd"/>
           </w:p>
         </w:tc>
         <w:tc>
@@ -4864,6 +5383,7 @@
                 <w:sz w:val="24"/>
               </w:rPr>
             </w:pPr>
+            <w:proofErr w:type="spellStart"/>
             <w:r>
               <w:rPr>
                 <w:rFonts w:ascii="Arial" w:hAnsi="Arial" w:cs="Arial"/>
@@ -4872,6 +5392,7 @@
               </w:rPr>
               <w:t>Int</w:t>
             </w:r>
+            <w:proofErr w:type="spellEnd"/>
           </w:p>
         </w:tc>
         <w:tc>
@@ -4892,8 +5413,33 @@
                 <w:rFonts w:ascii="Arial" w:hAnsi="Arial" w:cs="Arial"/>
                 <w:sz w:val="24"/>
               </w:rPr>
-              <w:t>Me gustas del comentario</w:t>
-            </w:r>
+              <w:t xml:space="preserve">Me </w:t>
+            </w:r>
+            <w:proofErr w:type="spellStart"/>
+            <w:r>
+              <w:rPr>
+                <w:rFonts w:ascii="Arial" w:hAnsi="Arial" w:cs="Arial"/>
+                <w:sz w:val="24"/>
+              </w:rPr>
+              <w:t>gustas</w:t>
+            </w:r>
+            <w:proofErr w:type="spellEnd"/>
+            <w:r>
+              <w:rPr>
+                <w:rFonts w:ascii="Arial" w:hAnsi="Arial" w:cs="Arial"/>
+                <w:sz w:val="24"/>
+              </w:rPr>
+              <w:t xml:space="preserve"> del </w:t>
+            </w:r>
+            <w:proofErr w:type="spellStart"/>
+            <w:r>
+              <w:rPr>
+                <w:rFonts w:ascii="Arial" w:hAnsi="Arial" w:cs="Arial"/>
+                <w:sz w:val="24"/>
+              </w:rPr>
+              <w:t>comentario</w:t>
+            </w:r>
+            <w:proofErr w:type="spellEnd"/>
           </w:p>
         </w:tc>
       </w:tr>
@@ -4939,6 +5485,7 @@
                 <w:sz w:val="24"/>
               </w:rPr>
             </w:pPr>
+            <w:proofErr w:type="spellStart"/>
             <w:r>
               <w:rPr>
                 <w:rFonts w:ascii="Arial" w:hAnsi="Arial" w:cs="Arial"/>
@@ -4947,6 +5494,7 @@
               </w:rPr>
               <w:t>Int</w:t>
             </w:r>
+            <w:proofErr w:type="spellEnd"/>
           </w:p>
         </w:tc>
         <w:tc>
@@ -4989,6 +5537,7 @@
                 <w:sz w:val="24"/>
               </w:rPr>
             </w:pPr>
+            <w:proofErr w:type="spellStart"/>
             <w:r>
               <w:rPr>
                 <w:rFonts w:ascii="Arial" w:hAnsi="Arial" w:cs="Arial"/>
@@ -4997,6 +5546,7 @@
               </w:rPr>
               <w:t>fecha</w:t>
             </w:r>
+            <w:proofErr w:type="spellEnd"/>
           </w:p>
         </w:tc>
         <w:tc>
@@ -5067,6 +5617,7 @@
           <w:sz w:val="24"/>
         </w:rPr>
       </w:pPr>
+      <w:proofErr w:type="spellStart"/>
       <w:r>
         <w:rPr>
           <w:rFonts w:ascii="Arial" w:hAnsi="Arial" w:cs="Arial"/>
@@ -5075,6 +5626,7 @@
         </w:rPr>
         <w:t>Denuncia</w:t>
       </w:r>
+      <w:proofErr w:type="spellEnd"/>
     </w:p>
     <w:tbl>
       <w:tblPr>
@@ -5105,6 +5657,7 @@
                 <w:sz w:val="24"/>
               </w:rPr>
             </w:pPr>
+            <w:proofErr w:type="spellStart"/>
             <w:r>
               <w:rPr>
                 <w:rFonts w:ascii="Arial" w:hAnsi="Arial" w:cs="Arial"/>
@@ -5113,6 +5666,7 @@
               </w:rPr>
               <w:t>Atributo</w:t>
             </w:r>
+            <w:proofErr w:type="spellEnd"/>
           </w:p>
         </w:tc>
         <w:tc>
@@ -5129,6 +5683,7 @@
                 <w:sz w:val="24"/>
               </w:rPr>
             </w:pPr>
+            <w:proofErr w:type="spellStart"/>
             <w:r>
               <w:rPr>
                 <w:rFonts w:ascii="Arial" w:hAnsi="Arial" w:cs="Arial"/>
@@ -5137,6 +5692,7 @@
               </w:rPr>
               <w:t>Tipo</w:t>
             </w:r>
+            <w:proofErr w:type="spellEnd"/>
           </w:p>
         </w:tc>
         <w:tc>
@@ -5153,6 +5709,7 @@
                 <w:sz w:val="24"/>
               </w:rPr>
             </w:pPr>
+            <w:proofErr w:type="spellStart"/>
             <w:r>
               <w:rPr>
                 <w:rFonts w:ascii="Arial" w:hAnsi="Arial" w:cs="Arial"/>
@@ -5161,6 +5718,7 @@
               </w:rPr>
               <w:t>Descripción</w:t>
             </w:r>
+            <w:proofErr w:type="spellEnd"/>
           </w:p>
         </w:tc>
       </w:tr>
@@ -5182,6 +5740,7 @@
                 <w:sz w:val="24"/>
               </w:rPr>
             </w:pPr>
+            <w:proofErr w:type="spellStart"/>
             <w:r>
               <w:rPr>
                 <w:rFonts w:ascii="Arial" w:hAnsi="Arial" w:cs="Arial"/>
@@ -5190,6 +5749,7 @@
               </w:rPr>
               <w:t>Id_denuncia</w:t>
             </w:r>
+            <w:proofErr w:type="spellEnd"/>
           </w:p>
         </w:tc>
         <w:tc>
@@ -5229,13 +5789,31 @@
                 <w:sz w:val="24"/>
               </w:rPr>
             </w:pPr>
-            <w:r>
-              <w:rPr>
-                <w:rFonts w:ascii="Arial" w:hAnsi="Arial" w:cs="Arial"/>
-                <w:sz w:val="24"/>
-              </w:rPr>
-              <w:t>Identificación de la denuncia</w:t>
-            </w:r>
+            <w:proofErr w:type="spellStart"/>
+            <w:r>
+              <w:rPr>
+                <w:rFonts w:ascii="Arial" w:hAnsi="Arial" w:cs="Arial"/>
+                <w:sz w:val="24"/>
+              </w:rPr>
+              <w:t>Identificación</w:t>
+            </w:r>
+            <w:proofErr w:type="spellEnd"/>
+            <w:r>
+              <w:rPr>
+                <w:rFonts w:ascii="Arial" w:hAnsi="Arial" w:cs="Arial"/>
+                <w:sz w:val="24"/>
+              </w:rPr>
+              <w:t xml:space="preserve"> de la </w:t>
+            </w:r>
+            <w:proofErr w:type="spellStart"/>
+            <w:r>
+              <w:rPr>
+                <w:rFonts w:ascii="Arial" w:hAnsi="Arial" w:cs="Arial"/>
+                <w:sz w:val="24"/>
+              </w:rPr>
+              <w:t>denuncia</w:t>
+            </w:r>
+            <w:proofErr w:type="spellEnd"/>
           </w:p>
         </w:tc>
       </w:tr>
@@ -5254,6 +5832,7 @@
                 <w:sz w:val="24"/>
               </w:rPr>
             </w:pPr>
+            <w:proofErr w:type="spellStart"/>
             <w:r>
               <w:rPr>
                 <w:rFonts w:ascii="Arial" w:hAnsi="Arial" w:cs="Arial"/>
@@ -5278,6 +5857,7 @@
               </w:rPr>
               <w:t>_prueba</w:t>
             </w:r>
+            <w:proofErr w:type="spellEnd"/>
           </w:p>
         </w:tc>
         <w:tc>
@@ -5371,6 +5951,7 @@
                 <w:sz w:val="24"/>
               </w:rPr>
             </w:pPr>
+            <w:proofErr w:type="spellStart"/>
             <w:r>
               <w:rPr>
                 <w:rFonts w:ascii="Arial" w:hAnsi="Arial" w:cs="Arial"/>
@@ -5379,6 +5960,7 @@
               </w:rPr>
               <w:t>Descripcion</w:t>
             </w:r>
+            <w:proofErr w:type="spellEnd"/>
           </w:p>
         </w:tc>
         <w:tc>
@@ -5418,13 +6000,31 @@
                 <w:sz w:val="24"/>
               </w:rPr>
             </w:pPr>
-            <w:r>
-              <w:rPr>
-                <w:rFonts w:ascii="Arial" w:hAnsi="Arial" w:cs="Arial"/>
-                <w:sz w:val="24"/>
-              </w:rPr>
-              <w:t>Descripción de la denuncia</w:t>
-            </w:r>
+            <w:proofErr w:type="spellStart"/>
+            <w:r>
+              <w:rPr>
+                <w:rFonts w:ascii="Arial" w:hAnsi="Arial" w:cs="Arial"/>
+                <w:sz w:val="24"/>
+              </w:rPr>
+              <w:t>Descripción</w:t>
+            </w:r>
+            <w:proofErr w:type="spellEnd"/>
+            <w:r>
+              <w:rPr>
+                <w:rFonts w:ascii="Arial" w:hAnsi="Arial" w:cs="Arial"/>
+                <w:sz w:val="24"/>
+              </w:rPr>
+              <w:t xml:space="preserve"> de la </w:t>
+            </w:r>
+            <w:proofErr w:type="spellStart"/>
+            <w:r>
+              <w:rPr>
+                <w:rFonts w:ascii="Arial" w:hAnsi="Arial" w:cs="Arial"/>
+                <w:sz w:val="24"/>
+              </w:rPr>
+              <w:t>denuncia</w:t>
+            </w:r>
+            <w:proofErr w:type="spellEnd"/>
           </w:p>
         </w:tc>
       </w:tr>
@@ -5443,6 +6043,7 @@
                 <w:sz w:val="24"/>
               </w:rPr>
             </w:pPr>
+            <w:proofErr w:type="spellStart"/>
             <w:r>
               <w:rPr>
                 <w:rFonts w:ascii="Arial" w:hAnsi="Arial" w:cs="Arial"/>
@@ -5451,6 +6052,7 @@
               </w:rPr>
               <w:t>fecha</w:t>
             </w:r>
+            <w:proofErr w:type="spellEnd"/>
           </w:p>
         </w:tc>
         <w:tc>
@@ -5521,6 +6123,7 @@
           <w:sz w:val="24"/>
         </w:rPr>
       </w:pPr>
+      <w:proofErr w:type="spellStart"/>
       <w:r>
         <w:rPr>
           <w:rFonts w:ascii="Arial" w:hAnsi="Arial" w:cs="Arial"/>
@@ -5529,6 +6132,7 @@
         </w:rPr>
         <w:t>Imagen</w:t>
       </w:r>
+      <w:proofErr w:type="spellEnd"/>
     </w:p>
     <w:tbl>
       <w:tblPr>
@@ -5559,6 +6163,7 @@
                 <w:sz w:val="24"/>
               </w:rPr>
             </w:pPr>
+            <w:proofErr w:type="spellStart"/>
             <w:r>
               <w:rPr>
                 <w:rFonts w:ascii="Arial" w:hAnsi="Arial" w:cs="Arial"/>
@@ -5567,6 +6172,7 @@
               </w:rPr>
               <w:t>Atributo</w:t>
             </w:r>
+            <w:proofErr w:type="spellEnd"/>
           </w:p>
         </w:tc>
         <w:tc>
@@ -5583,6 +6189,7 @@
                 <w:sz w:val="24"/>
               </w:rPr>
             </w:pPr>
+            <w:proofErr w:type="spellStart"/>
             <w:r>
               <w:rPr>
                 <w:rFonts w:ascii="Arial" w:hAnsi="Arial" w:cs="Arial"/>
@@ -5591,6 +6198,7 @@
               </w:rPr>
               <w:t>Tipo</w:t>
             </w:r>
+            <w:proofErr w:type="spellEnd"/>
           </w:p>
         </w:tc>
         <w:tc>
@@ -5607,6 +6215,7 @@
                 <w:sz w:val="24"/>
               </w:rPr>
             </w:pPr>
+            <w:proofErr w:type="spellStart"/>
             <w:r>
               <w:rPr>
                 <w:rFonts w:ascii="Arial" w:hAnsi="Arial" w:cs="Arial"/>
@@ -5615,6 +6224,7 @@
               </w:rPr>
               <w:t>Descripción</w:t>
             </w:r>
+            <w:proofErr w:type="spellEnd"/>
           </w:p>
         </w:tc>
       </w:tr>
@@ -5636,6 +6246,7 @@
                 <w:sz w:val="24"/>
               </w:rPr>
             </w:pPr>
+            <w:proofErr w:type="spellStart"/>
             <w:r>
               <w:rPr>
                 <w:rFonts w:ascii="Arial" w:hAnsi="Arial" w:cs="Arial"/>
@@ -5644,6 +6255,7 @@
               </w:rPr>
               <w:t>Id_imagen</w:t>
             </w:r>
+            <w:proofErr w:type="spellEnd"/>
           </w:p>
         </w:tc>
         <w:tc>
@@ -5683,13 +6295,31 @@
                 <w:sz w:val="24"/>
               </w:rPr>
             </w:pPr>
-            <w:r>
-              <w:rPr>
-                <w:rFonts w:ascii="Arial" w:hAnsi="Arial" w:cs="Arial"/>
-                <w:sz w:val="24"/>
-              </w:rPr>
-              <w:t>Identificación de la imagen</w:t>
-            </w:r>
+            <w:proofErr w:type="spellStart"/>
+            <w:r>
+              <w:rPr>
+                <w:rFonts w:ascii="Arial" w:hAnsi="Arial" w:cs="Arial"/>
+                <w:sz w:val="24"/>
+              </w:rPr>
+              <w:t>Identificación</w:t>
+            </w:r>
+            <w:proofErr w:type="spellEnd"/>
+            <w:r>
+              <w:rPr>
+                <w:rFonts w:ascii="Arial" w:hAnsi="Arial" w:cs="Arial"/>
+                <w:sz w:val="24"/>
+              </w:rPr>
+              <w:t xml:space="preserve"> de la </w:t>
+            </w:r>
+            <w:proofErr w:type="spellStart"/>
+            <w:r>
+              <w:rPr>
+                <w:rFonts w:ascii="Arial" w:hAnsi="Arial" w:cs="Arial"/>
+                <w:sz w:val="24"/>
+              </w:rPr>
+              <w:t>imagen</w:t>
+            </w:r>
+            <w:proofErr w:type="spellEnd"/>
           </w:p>
         </w:tc>
       </w:tr>
@@ -5708,6 +6338,7 @@
                 <w:sz w:val="24"/>
               </w:rPr>
             </w:pPr>
+            <w:proofErr w:type="spellStart"/>
             <w:r>
               <w:rPr>
                 <w:rFonts w:ascii="Arial" w:hAnsi="Arial" w:cs="Arial"/>
@@ -5716,6 +6347,7 @@
               </w:rPr>
               <w:t>Ruta</w:t>
             </w:r>
+            <w:proofErr w:type="spellEnd"/>
           </w:p>
         </w:tc>
         <w:tc>
@@ -5755,13 +6387,31 @@
                 <w:sz w:val="24"/>
               </w:rPr>
             </w:pPr>
-            <w:r>
-              <w:rPr>
-                <w:rFonts w:ascii="Arial" w:hAnsi="Arial" w:cs="Arial"/>
-                <w:sz w:val="24"/>
-              </w:rPr>
-              <w:t>Ruta de la imagen</w:t>
-            </w:r>
+            <w:proofErr w:type="spellStart"/>
+            <w:r>
+              <w:rPr>
+                <w:rFonts w:ascii="Arial" w:hAnsi="Arial" w:cs="Arial"/>
+                <w:sz w:val="24"/>
+              </w:rPr>
+              <w:t>Ruta</w:t>
+            </w:r>
+            <w:proofErr w:type="spellEnd"/>
+            <w:r>
+              <w:rPr>
+                <w:rFonts w:ascii="Arial" w:hAnsi="Arial" w:cs="Arial"/>
+                <w:sz w:val="24"/>
+              </w:rPr>
+              <w:t xml:space="preserve"> de la </w:t>
+            </w:r>
+            <w:proofErr w:type="spellStart"/>
+            <w:r>
+              <w:rPr>
+                <w:rFonts w:ascii="Arial" w:hAnsi="Arial" w:cs="Arial"/>
+                <w:sz w:val="24"/>
+              </w:rPr>
+              <w:t>imagen</w:t>
+            </w:r>
+            <w:proofErr w:type="spellEnd"/>
           </w:p>
         </w:tc>
       </w:tr>
@@ -5783,6 +6433,7 @@
                 <w:sz w:val="24"/>
               </w:rPr>
             </w:pPr>
+            <w:proofErr w:type="spellStart"/>
             <w:r>
               <w:rPr>
                 <w:rFonts w:ascii="Arial" w:hAnsi="Arial" w:cs="Arial"/>
@@ -5791,6 +6442,7 @@
               </w:rPr>
               <w:t>Descripcion</w:t>
             </w:r>
+            <w:proofErr w:type="spellEnd"/>
           </w:p>
         </w:tc>
         <w:tc>
@@ -5830,13 +6482,31 @@
                 <w:sz w:val="24"/>
               </w:rPr>
             </w:pPr>
-            <w:r>
-              <w:rPr>
-                <w:rFonts w:ascii="Arial" w:hAnsi="Arial" w:cs="Arial"/>
-                <w:sz w:val="24"/>
-              </w:rPr>
-              <w:t>Descripción de la imagen</w:t>
-            </w:r>
+            <w:proofErr w:type="spellStart"/>
+            <w:r>
+              <w:rPr>
+                <w:rFonts w:ascii="Arial" w:hAnsi="Arial" w:cs="Arial"/>
+                <w:sz w:val="24"/>
+              </w:rPr>
+              <w:t>Descripción</w:t>
+            </w:r>
+            <w:proofErr w:type="spellEnd"/>
+            <w:r>
+              <w:rPr>
+                <w:rFonts w:ascii="Arial" w:hAnsi="Arial" w:cs="Arial"/>
+                <w:sz w:val="24"/>
+              </w:rPr>
+              <w:t xml:space="preserve"> de la </w:t>
+            </w:r>
+            <w:proofErr w:type="spellStart"/>
+            <w:r>
+              <w:rPr>
+                <w:rFonts w:ascii="Arial" w:hAnsi="Arial" w:cs="Arial"/>
+                <w:sz w:val="24"/>
+              </w:rPr>
+              <w:t>imagen</w:t>
+            </w:r>
+            <w:proofErr w:type="spellEnd"/>
           </w:p>
         </w:tc>
       </w:tr>
@@ -5902,13 +6572,31 @@
                 <w:sz w:val="24"/>
               </w:rPr>
             </w:pPr>
-            <w:r>
-              <w:rPr>
-                <w:rFonts w:ascii="Arial" w:hAnsi="Arial" w:cs="Arial"/>
-                <w:sz w:val="24"/>
-              </w:rPr>
-              <w:t>Titurlo de la imagen</w:t>
-            </w:r>
+            <w:proofErr w:type="spellStart"/>
+            <w:r>
+              <w:rPr>
+                <w:rFonts w:ascii="Arial" w:hAnsi="Arial" w:cs="Arial"/>
+                <w:sz w:val="24"/>
+              </w:rPr>
+              <w:t>Titurlo</w:t>
+            </w:r>
+            <w:proofErr w:type="spellEnd"/>
+            <w:r>
+              <w:rPr>
+                <w:rFonts w:ascii="Arial" w:hAnsi="Arial" w:cs="Arial"/>
+                <w:sz w:val="24"/>
+              </w:rPr>
+              <w:t xml:space="preserve"> de la </w:t>
+            </w:r>
+            <w:proofErr w:type="spellStart"/>
+            <w:r>
+              <w:rPr>
+                <w:rFonts w:ascii="Arial" w:hAnsi="Arial" w:cs="Arial"/>
+                <w:sz w:val="24"/>
+              </w:rPr>
+              <w:t>imagen</w:t>
+            </w:r>
+            <w:proofErr w:type="spellEnd"/>
           </w:p>
         </w:tc>
       </w:tr>
@@ -5938,7 +6626,7 @@
         </w:rPr>
         <w:lastRenderedPageBreak/>
         <w:pict>
-          <v:shape id="_x0000_i1034" type="#_x0000_t75" style="width:441pt;height:213pt">
+          <v:shape id="_x0000_i1027" type="#_x0000_t75" style="width:441pt;height:213pt">
             <v:imagedata r:id="rId10" o:title="key-concepts-overview-diagram"/>
           </v:shape>
         </w:pict>
@@ -5988,25 +6676,7 @@
           <w:sz w:val="24"/>
           <w:lang w:val="es-ES"/>
         </w:rPr>
-        <w:t xml:space="preserve">de la </w:t>
-      </w:r>
-      <w:r>
-        <w:rPr>
-          <w:rFonts w:ascii="Arial" w:hAnsi="Arial" w:cs="Arial"/>
-          <w:i/>
-          <w:sz w:val="24"/>
-          <w:lang w:val="es-ES"/>
-        </w:rPr>
-        <w:t>arquitectura</w:t>
-      </w:r>
-      <w:r>
-        <w:rPr>
-          <w:rFonts w:ascii="Arial" w:hAnsi="Arial" w:cs="Arial"/>
-          <w:i/>
-          <w:sz w:val="24"/>
-          <w:lang w:val="es-ES"/>
-        </w:rPr>
-        <w:t xml:space="preserve"> de la aplicación</w:t>
+        <w:t>de la arquitectura de la aplicación</w:t>
       </w:r>
     </w:p>
     <w:p>
@@ -6242,7 +6912,25 @@
           <w:sz w:val="24"/>
           <w:lang w:val="es-ES"/>
         </w:rPr>
-        <w:t xml:space="preserve"> LoopBack qué Operación invocar.</w:t>
+        <w:t xml:space="preserve"> </w:t>
+      </w:r>
+      <w:proofErr w:type="spellStart"/>
+      <w:r>
+        <w:rPr>
+          <w:rFonts w:ascii="Arial" w:hAnsi="Arial" w:cs="Arial"/>
+          <w:sz w:val="24"/>
+          <w:lang w:val="es-ES"/>
+        </w:rPr>
+        <w:t>LoopBack</w:t>
+      </w:r>
+      <w:proofErr w:type="spellEnd"/>
+      <w:r>
+        <w:rPr>
+          <w:rFonts w:ascii="Arial" w:hAnsi="Arial" w:cs="Arial"/>
+          <w:sz w:val="24"/>
+          <w:lang w:val="es-ES"/>
+        </w:rPr>
+        <w:t xml:space="preserve"> qué Operación invocar.</w:t>
       </w:r>
     </w:p>
     <w:p>
@@ -6312,6 +7000,7 @@
         </w:rPr>
         <w:t xml:space="preserve">la </w:t>
       </w:r>
+      <w:proofErr w:type="spellStart"/>
       <w:r>
         <w:rPr>
           <w:rFonts w:ascii="Arial" w:hAnsi="Arial" w:cs="Arial"/>
@@ -6320,29 +7009,138 @@
         </w:rPr>
         <w:t>DataSource</w:t>
       </w:r>
-      <w:r>
-        <w:rPr>
-          <w:rFonts w:ascii="Arial" w:hAnsi="Arial" w:cs="Arial"/>
-          <w:sz w:val="24"/>
-          <w:lang w:val="es-ES"/>
-        </w:rPr>
-        <w:t>. El módulo loopback / repository proporciona decoradores especiales para agregar met</w:t>
-      </w:r>
-      <w:r>
-        <w:rPr>
-          <w:rFonts w:ascii="Arial" w:hAnsi="Arial" w:cs="Arial"/>
-          <w:sz w:val="24"/>
-          <w:lang w:val="es-ES"/>
-        </w:rPr>
-        <w:t>adatos a las clases TypeScript y</w:t>
-      </w:r>
-      <w:r>
-        <w:rPr>
-          <w:rFonts w:ascii="Arial" w:hAnsi="Arial" w:cs="Arial"/>
-          <w:sz w:val="24"/>
-          <w:lang w:val="es-ES"/>
-        </w:rPr>
-        <w:t xml:space="preserve"> JavaScript para usarlos con la implementación heredada de DataSource. Además, el módulo loopback / repository-json-schema utiliza los metadatos de los decoradores para crear un esquema JSON coincidente.</w:t>
+      <w:proofErr w:type="spellEnd"/>
+      <w:r>
+        <w:rPr>
+          <w:rFonts w:ascii="Arial" w:hAnsi="Arial" w:cs="Arial"/>
+          <w:sz w:val="24"/>
+          <w:lang w:val="es-ES"/>
+        </w:rPr>
+        <w:t xml:space="preserve">. El módulo </w:t>
+      </w:r>
+      <w:proofErr w:type="spellStart"/>
+      <w:r>
+        <w:rPr>
+          <w:rFonts w:ascii="Arial" w:hAnsi="Arial" w:cs="Arial"/>
+          <w:sz w:val="24"/>
+          <w:lang w:val="es-ES"/>
+        </w:rPr>
+        <w:t>loopback</w:t>
+      </w:r>
+      <w:proofErr w:type="spellEnd"/>
+      <w:r>
+        <w:rPr>
+          <w:rFonts w:ascii="Arial" w:hAnsi="Arial" w:cs="Arial"/>
+          <w:sz w:val="24"/>
+          <w:lang w:val="es-ES"/>
+        </w:rPr>
+        <w:t xml:space="preserve"> / </w:t>
+      </w:r>
+      <w:proofErr w:type="spellStart"/>
+      <w:r>
+        <w:rPr>
+          <w:rFonts w:ascii="Arial" w:hAnsi="Arial" w:cs="Arial"/>
+          <w:sz w:val="24"/>
+          <w:lang w:val="es-ES"/>
+        </w:rPr>
+        <w:t>repository</w:t>
+      </w:r>
+      <w:proofErr w:type="spellEnd"/>
+      <w:r>
+        <w:rPr>
+          <w:rFonts w:ascii="Arial" w:hAnsi="Arial" w:cs="Arial"/>
+          <w:sz w:val="24"/>
+          <w:lang w:val="es-ES"/>
+        </w:rPr>
+        <w:t xml:space="preserve"> proporciona decoradores especiales para agregar met</w:t>
+      </w:r>
+      <w:r>
+        <w:rPr>
+          <w:rFonts w:ascii="Arial" w:hAnsi="Arial" w:cs="Arial"/>
+          <w:sz w:val="24"/>
+          <w:lang w:val="es-ES"/>
+        </w:rPr>
+        <w:t xml:space="preserve">adatos a las clases </w:t>
+      </w:r>
+      <w:proofErr w:type="spellStart"/>
+      <w:r>
+        <w:rPr>
+          <w:rFonts w:ascii="Arial" w:hAnsi="Arial" w:cs="Arial"/>
+          <w:sz w:val="24"/>
+          <w:lang w:val="es-ES"/>
+        </w:rPr>
+        <w:t>TypeScript</w:t>
+      </w:r>
+      <w:proofErr w:type="spellEnd"/>
+      <w:r>
+        <w:rPr>
+          <w:rFonts w:ascii="Arial" w:hAnsi="Arial" w:cs="Arial"/>
+          <w:sz w:val="24"/>
+          <w:lang w:val="es-ES"/>
+        </w:rPr>
+        <w:t xml:space="preserve"> y</w:t>
+      </w:r>
+      <w:r>
+        <w:rPr>
+          <w:rFonts w:ascii="Arial" w:hAnsi="Arial" w:cs="Arial"/>
+          <w:sz w:val="24"/>
+          <w:lang w:val="es-ES"/>
+        </w:rPr>
+        <w:t xml:space="preserve"> JavaScript para usarlos con la implementación heredada de </w:t>
+      </w:r>
+      <w:proofErr w:type="spellStart"/>
+      <w:r>
+        <w:rPr>
+          <w:rFonts w:ascii="Arial" w:hAnsi="Arial" w:cs="Arial"/>
+          <w:sz w:val="24"/>
+          <w:lang w:val="es-ES"/>
+        </w:rPr>
+        <w:t>DataSource</w:t>
+      </w:r>
+      <w:proofErr w:type="spellEnd"/>
+      <w:r>
+        <w:rPr>
+          <w:rFonts w:ascii="Arial" w:hAnsi="Arial" w:cs="Arial"/>
+          <w:sz w:val="24"/>
+          <w:lang w:val="es-ES"/>
+        </w:rPr>
+        <w:t xml:space="preserve">. Además, el módulo </w:t>
+      </w:r>
+      <w:proofErr w:type="spellStart"/>
+      <w:r>
+        <w:rPr>
+          <w:rFonts w:ascii="Arial" w:hAnsi="Arial" w:cs="Arial"/>
+          <w:sz w:val="24"/>
+          <w:lang w:val="es-ES"/>
+        </w:rPr>
+        <w:t>loopback</w:t>
+      </w:r>
+      <w:proofErr w:type="spellEnd"/>
+      <w:r>
+        <w:rPr>
+          <w:rFonts w:ascii="Arial" w:hAnsi="Arial" w:cs="Arial"/>
+          <w:sz w:val="24"/>
+          <w:lang w:val="es-ES"/>
+        </w:rPr>
+        <w:t xml:space="preserve"> / </w:t>
+      </w:r>
+      <w:proofErr w:type="spellStart"/>
+      <w:r>
+        <w:rPr>
+          <w:rFonts w:ascii="Arial" w:hAnsi="Arial" w:cs="Arial"/>
+          <w:sz w:val="24"/>
+          <w:lang w:val="es-ES"/>
+        </w:rPr>
+        <w:t>repository-json-schema</w:t>
+      </w:r>
+      <w:proofErr w:type="spellEnd"/>
+      <w:r>
+        <w:rPr>
+          <w:rFonts w:ascii="Arial" w:hAnsi="Arial" w:cs="Arial"/>
+          <w:sz w:val="24"/>
+          <w:lang w:val="es-ES"/>
+        </w:rPr>
+        <w:t xml:space="preserve"> utiliza los metadatos de los decoradores para crear un esquema JSON coincidente.</w:t>
       </w:r>
     </w:p>
     <w:p>
@@ -6353,6 +7151,7 @@
           <w:lang w:val="es-ES"/>
         </w:rPr>
       </w:pPr>
+      <w:proofErr w:type="spellStart"/>
       <w:r>
         <w:rPr>
           <w:rFonts w:ascii="Arial" w:hAnsi="Arial" w:cs="Arial"/>
@@ -6360,15 +7159,43 @@
           <w:sz w:val="24"/>
           <w:lang w:val="es-ES"/>
         </w:rPr>
-        <w:t>DataSources:</w:t>
-      </w:r>
-      <w:r>
-        <w:rPr>
-          <w:rFonts w:ascii="Arial" w:hAnsi="Arial" w:cs="Arial"/>
-          <w:sz w:val="24"/>
-          <w:lang w:val="es-ES"/>
-        </w:rPr>
-        <w:t xml:space="preserve"> una configuración con nombre para una instancia de Connector que representa datos en un sistema externo.</w:t>
+        <w:t>DataSources</w:t>
+      </w:r>
+      <w:proofErr w:type="spellEnd"/>
+      <w:r>
+        <w:rPr>
+          <w:rFonts w:ascii="Arial" w:hAnsi="Arial" w:cs="Arial"/>
+          <w:b/>
+          <w:sz w:val="24"/>
+          <w:lang w:val="es-ES"/>
+        </w:rPr>
+        <w:t>:</w:t>
+      </w:r>
+      <w:r>
+        <w:rPr>
+          <w:rFonts w:ascii="Arial" w:hAnsi="Arial" w:cs="Arial"/>
+          <w:sz w:val="24"/>
+          <w:lang w:val="es-ES"/>
+        </w:rPr>
+        <w:t xml:space="preserve"> una configuración con nombre para una instancia de </w:t>
+      </w:r>
+      <w:proofErr w:type="spellStart"/>
+      <w:r>
+        <w:rPr>
+          <w:rFonts w:ascii="Arial" w:hAnsi="Arial" w:cs="Arial"/>
+          <w:sz w:val="24"/>
+          <w:lang w:val="es-ES"/>
+        </w:rPr>
+        <w:t>Connector</w:t>
+      </w:r>
+      <w:proofErr w:type="spellEnd"/>
+      <w:r>
+        <w:rPr>
+          <w:rFonts w:ascii="Arial" w:hAnsi="Arial" w:cs="Arial"/>
+          <w:sz w:val="24"/>
+          <w:lang w:val="es-ES"/>
+        </w:rPr>
+        <w:t xml:space="preserve"> que representa datos en un sistema externo.</w:t>
       </w:r>
     </w:p>
     <w:p>
@@ -6395,7 +7222,25 @@
           <w:sz w:val="24"/>
           <w:lang w:val="es-ES"/>
         </w:rPr>
-        <w:t xml:space="preserve"> un tipo de servicio que representa una recopilación de datos dentro de un DataSource.</w:t>
+        <w:t xml:space="preserve"> un tipo de servicio que representa una recopilación de datos dentro de un </w:t>
+      </w:r>
+      <w:proofErr w:type="spellStart"/>
+      <w:r>
+        <w:rPr>
+          <w:rFonts w:ascii="Arial" w:hAnsi="Arial" w:cs="Arial"/>
+          <w:sz w:val="24"/>
+          <w:lang w:val="es-ES"/>
+        </w:rPr>
+        <w:t>DataSource</w:t>
+      </w:r>
+      <w:proofErr w:type="spellEnd"/>
+      <w:r>
+        <w:rPr>
+          <w:rFonts w:ascii="Arial" w:hAnsi="Arial" w:cs="Arial"/>
+          <w:sz w:val="24"/>
+          <w:lang w:val="es-ES"/>
+        </w:rPr>
+        <w:t>.</w:t>
       </w:r>
     </w:p>
     <w:p>
@@ -6449,8 +7294,6 @@
         </w:rPr>
         <w:t xml:space="preserve"> El patrón utilizado para anotar o modificar sus declaraciones de clase y sus miembros con metadatos.</w:t>
       </w:r>
-      <w:bookmarkStart w:id="0" w:name="_GoBack"/>
-      <w:bookmarkEnd w:id="0"/>
     </w:p>
     <w:sectPr>
       <w:footerReference w:type="default" r:id="rId11"/>
@@ -6500,6 +7343,7 @@
         <w:docPartUnique/>
       </w:docPartObj>
     </w:sdtPr>
+    <w:sdtEndPr/>
     <w:sdtContent>
       <w:p>
         <w:pPr>
@@ -6575,7 +7419,7 @@
                                   <w:noProof/>
                                   <w:lang w:val="es-ES"/>
                                 </w:rPr>
-                                <w:t>9</w:t>
+                                <w:t>2</w:t>
                               </w:r>
                               <w:r>
                                 <w:fldChar w:fldCharType="end"/>
@@ -6639,7 +7483,7 @@
                             <w:noProof/>
                             <w:lang w:val="es-ES"/>
                           </w:rPr>
-                          <w:t>9</w:t>
+                          <w:t>2</w:t>
                         </w:r>
                         <w:r>
                           <w:fldChar w:fldCharType="end"/>
@@ -8515,6 +9359,8 @@
     <w:rsidRoot w:val="00441D40"/>
     <w:rsid w:val="001D6CB7"/>
     <w:rsid w:val="00441D40"/>
+    <w:rsid w:val="00BE1BD5"/>
+    <w:rsid w:val="00D022E9"/>
   </w:rsids>
   <m:mathPr>
     <m:mathFont m:val="Cambria Math"/>
@@ -9262,7 +10108,7 @@
 </file>
 
 <file path=customXml/itemProps1.xml><?xml version="1.0" encoding="utf-8"?>
-<ds:datastoreItem xmlns:ds="http://schemas.openxmlformats.org/officeDocument/2006/customXml" ds:itemID="{F39C49AF-8605-4DEC-AA53-233F3CD1291B}">
+<ds:datastoreItem xmlns:ds="http://schemas.openxmlformats.org/officeDocument/2006/customXml" ds:itemID="{C506ACB6-595B-4679-9A10-FF2125E09D8D}">
   <ds:schemaRefs>
     <ds:schemaRef ds:uri="http://schemas.openxmlformats.org/officeDocument/2006/bibliography"/>
   </ds:schemaRefs>

</xml_diff>